<commit_message>
Updading level 1 specifications
</commit_message>
<xml_diff>
--- a/Level1/TheTravelCardCodeKata-level1.docx
+++ b/Level1/TheTravelCardCodeKata-level1.docx
@@ -84,8 +84,6 @@
       <w:r>
         <w:t>attached files</w:t>
       </w:r>
-      <w:bookmarkStart w:id="0" w:name="_GoBack"/>
-      <w:bookmarkEnd w:id="0"/>
       <w:r>
         <w:t>.</w:t>
       </w:r>
@@ -246,62 +244,18 @@
         <w:jc w:val="both"/>
       </w:pPr>
       <w:r>
-        <w:t>Travel cards can have discount for all tickets (assuming that the owner is student or retired):</w:t>
-      </w:r>
-    </w:p>
-    <w:p>
-      <w:pPr>
-        <w:pStyle w:val="ListParagraph"/>
-        <w:numPr>
-          <w:ilvl w:val="0"/>
-          <w:numId w:val="2"/>
-        </w:numPr>
+        <w:t>Travel cards can have discount for all tickets (assuming that t</w:t>
+      </w:r>
+      <w:r>
+        <w:t>he owner is student or retired).</w:t>
+      </w:r>
+    </w:p>
+    <w:p>
+      <w:pPr>
         <w:jc w:val="both"/>
       </w:pPr>
       <w:r>
-        <w:t>50%</w:t>
-      </w:r>
-    </w:p>
-    <w:p>
-      <w:pPr>
-        <w:pStyle w:val="ListParagraph"/>
-        <w:numPr>
-          <w:ilvl w:val="0"/>
-          <w:numId w:val="2"/>
-        </w:numPr>
-        <w:jc w:val="both"/>
-      </w:pPr>
-      <w:r>
-        <w:t>25%</w:t>
-      </w:r>
-    </w:p>
-    <w:p>
-      <w:pPr>
-        <w:pStyle w:val="ListParagraph"/>
-        <w:numPr>
-          <w:ilvl w:val="0"/>
-          <w:numId w:val="2"/>
-        </w:numPr>
-        <w:jc w:val="both"/>
-      </w:pPr>
-      <w:r>
-        <w:t>0%</w:t>
-      </w:r>
-    </w:p>
-    <w:p>
-      <w:pPr>
-        <w:jc w:val="both"/>
-      </w:pPr>
-      <w:r>
-        <w:t xml:space="preserve">The </w:t>
-      </w:r>
-      <w:proofErr w:type="spellStart"/>
-      <w:r>
-        <w:t>TravelCard</w:t>
-      </w:r>
-      <w:proofErr w:type="spellEnd"/>
-      <w:r>
-        <w:t xml:space="preserve"> class should implement the following functionality:</w:t>
+        <w:t>The TravelCard class should implement the following functionality:</w:t>
       </w:r>
     </w:p>
     <w:p>
@@ -373,6 +327,30 @@
       </w:pPr>
       <w:r>
         <w:t>Retrieving balance on the card</w:t>
+      </w:r>
+    </w:p>
+    <w:p>
+      <w:pPr>
+        <w:pStyle w:val="ListParagraph"/>
+        <w:numPr>
+          <w:ilvl w:val="0"/>
+          <w:numId w:val="5"/>
+        </w:numPr>
+        <w:jc w:val="both"/>
+      </w:pPr>
+      <w:r>
+        <w:t>Setting discount on the card</w:t>
+      </w:r>
+      <w:r>
+        <w:t xml:space="preserve"> (any</w:t>
+      </w:r>
+      <w:r>
+        <w:t>, but valid</w:t>
+      </w:r>
+      <w:bookmarkStart w:id="0" w:name="_GoBack"/>
+      <w:bookmarkEnd w:id="0"/>
+      <w:r>
+        <w:t xml:space="preserve"> percentage)</w:t>
       </w:r>
     </w:p>
     <w:p>
@@ -413,11 +391,9 @@
             </w:tcBorders>
           </w:tcPr>
           <w:p>
-            <w:proofErr w:type="spellStart"/>
             <w:r>
               <w:t>TravelCard</w:t>
             </w:r>
-            <w:proofErr w:type="spellEnd"/>
           </w:p>
         </w:tc>
       </w:tr>
@@ -451,114 +427,49 @@
           </w:tcPr>
           <w:p>
             <w:r>
-              <w:t xml:space="preserve">+ </w:t>
-            </w:r>
-            <w:proofErr w:type="spellStart"/>
-            <w:proofErr w:type="gramStart"/>
-            <w:r>
-              <w:t>buyTicket</w:t>
-            </w:r>
-            <w:proofErr w:type="spellEnd"/>
-            <w:r>
-              <w:t>(</w:t>
-            </w:r>
-            <w:proofErr w:type="gramEnd"/>
-            <w:r>
-              <w:t>): Bool</w:t>
+              <w:t>+ buyTicket(): Bool</w:t>
             </w:r>
           </w:p>
           <w:p>
             <w:r>
               <w:t xml:space="preserve">+ </w:t>
             </w:r>
-            <w:proofErr w:type="spellStart"/>
-            <w:proofErr w:type="gramStart"/>
             <w:r>
               <w:t>buySeasonalTicket</w:t>
             </w:r>
-            <w:proofErr w:type="spellEnd"/>
             <w:r>
-              <w:t>(</w:t>
-            </w:r>
-            <w:proofErr w:type="spellStart"/>
-            <w:proofErr w:type="gramEnd"/>
-            <w:r>
-              <w:t>forDays</w:t>
-            </w:r>
-            <w:proofErr w:type="spellEnd"/>
-            <w:r>
-              <w:t xml:space="preserve">: </w:t>
-            </w:r>
-            <w:proofErr w:type="spellStart"/>
-            <w:r>
-              <w:t>Int</w:t>
-            </w:r>
-            <w:proofErr w:type="spellEnd"/>
-            <w:r>
-              <w:t>)</w:t>
+              <w:t>(forDays: Int)</w:t>
             </w:r>
           </w:p>
           <w:p>
             <w:r>
               <w:t xml:space="preserve">+ </w:t>
             </w:r>
-            <w:proofErr w:type="spellStart"/>
             <w:r>
-              <w:t>buySeasonalTicketForAmount</w:t>
-            </w:r>
-            <w:proofErr w:type="spellEnd"/>
-            <w:r>
-              <w:t xml:space="preserve"> </w:t>
+              <w:t xml:space="preserve">buySeasonalTicketForAmount </w:t>
             </w:r>
             <w:r>
               <w:t>(</w:t>
             </w:r>
-            <w:proofErr w:type="spellStart"/>
             <w:r>
               <w:t>withBalance</w:t>
             </w:r>
-            <w:proofErr w:type="spellEnd"/>
             <w:r>
               <w:t>: Double)</w:t>
             </w:r>
           </w:p>
           <w:p>
             <w:r>
-              <w:t xml:space="preserve">+ </w:t>
-            </w:r>
-            <w:proofErr w:type="spellStart"/>
-            <w:proofErr w:type="gramStart"/>
-            <w:r>
-              <w:t>getSeasonalExpiryDate</w:t>
-            </w:r>
-            <w:proofErr w:type="spellEnd"/>
-            <w:r>
-              <w:t>(</w:t>
-            </w:r>
-            <w:proofErr w:type="gramEnd"/>
-            <w:r>
-              <w:t>): Date</w:t>
+              <w:t>+ getSeasonalExpiryDate(): Date</w:t>
             </w:r>
           </w:p>
           <w:p>
             <w:r>
               <w:t xml:space="preserve">+ </w:t>
             </w:r>
-            <w:proofErr w:type="spellStart"/>
-            <w:proofErr w:type="gramStart"/>
             <w:r>
-              <w:t>extendBalance</w:t>
+              <w:t>extendBalance(withAmount</w:t>
             </w:r>
-            <w:proofErr w:type="spellEnd"/>
-            <w:r>
-              <w:t>(</w:t>
-            </w:r>
-            <w:proofErr w:type="spellStart"/>
-            <w:proofErr w:type="gramEnd"/>
-            <w:r>
-              <w:t>withAmount</w:t>
-            </w:r>
-            <w:proofErr w:type="spellEnd"/>
             <w:r>
               <w:t>: double</w:t>
             </w:r>
@@ -568,20 +479,7 @@
           </w:p>
           <w:p>
             <w:r>
-              <w:t xml:space="preserve">+ </w:t>
-            </w:r>
-            <w:proofErr w:type="spellStart"/>
-            <w:proofErr w:type="gramStart"/>
-            <w:r>
-              <w:t>getBalance</w:t>
-            </w:r>
-            <w:proofErr w:type="spellEnd"/>
-            <w:r>
-              <w:t>(</w:t>
-            </w:r>
-            <w:proofErr w:type="gramEnd"/>
-            <w:r>
-              <w:t>) -&gt; Double</w:t>
+              <w:t>+ getBalance() -&gt; Double</w:t>
             </w:r>
           </w:p>
           <w:p>
@@ -589,23 +487,8 @@
               <w:t>+</w:t>
             </w:r>
             <w:r>
-              <w:t xml:space="preserve"> </w:t>
+              <w:t xml:space="preserve"> setDiscount(discountValue</w:t>
             </w:r>
-            <w:proofErr w:type="spellStart"/>
-            <w:proofErr w:type="gramStart"/>
-            <w:r>
-              <w:t>setDiscount</w:t>
-            </w:r>
-            <w:proofErr w:type="spellEnd"/>
-            <w:r>
-              <w:t>(</w:t>
-            </w:r>
-            <w:proofErr w:type="spellStart"/>
-            <w:proofErr w:type="gramEnd"/>
-            <w:r>
-              <w:t>discountValue</w:t>
-            </w:r>
-            <w:proofErr w:type="spellEnd"/>
             <w:r>
               <w:t>: double</w:t>
             </w:r>
@@ -632,42 +515,12 @@
           <w:numId w:val="3"/>
         </w:numPr>
       </w:pPr>
-      <w:proofErr w:type="spellStart"/>
       <w:r>
         <w:rPr>
           <w:b/>
         </w:rPr>
-        <w:t>Helsingin</w:t>
-      </w:r>
-      <w:proofErr w:type="spellEnd"/>
-      <w:r>
-        <w:rPr>
-          <w:b/>
-        </w:rPr>
-        <w:t xml:space="preserve"> </w:t>
-      </w:r>
-      <w:proofErr w:type="spellStart"/>
-      <w:r>
-        <w:rPr>
-          <w:b/>
-        </w:rPr>
-        <w:t>Seudun</w:t>
-      </w:r>
-      <w:proofErr w:type="spellEnd"/>
-      <w:r>
-        <w:rPr>
-          <w:b/>
-        </w:rPr>
-        <w:t xml:space="preserve"> </w:t>
-      </w:r>
-      <w:proofErr w:type="spellStart"/>
-      <w:r>
-        <w:rPr>
-          <w:b/>
-        </w:rPr>
-        <w:t>Liikenne</w:t>
-      </w:r>
-      <w:proofErr w:type="spellEnd"/>
+        <w:t>Helsingin Seudun Liikenne</w:t>
+      </w:r>
       <w:r>
         <w:rPr>
           <w:b/>
@@ -2661,7 +2514,7 @@
 </file>
 
 <file path=customXml/itemProps1.xml><?xml version="1.0" encoding="utf-8"?>
-<ds:datastoreItem xmlns:ds="http://schemas.openxmlformats.org/officeDocument/2006/customXml" ds:itemID="{557EC0FC-F738-4B60-A6CB-FB76856B015E}">
+<ds:datastoreItem xmlns:ds="http://schemas.openxmlformats.org/officeDocument/2006/customXml" ds:itemID="{15998F3D-86AD-490A-BDB2-87E66CB1940E}">
   <ds:schemaRefs>
     <ds:schemaRef ds:uri="http://schemas.openxmlformats.org/officeDocument/2006/bibliography"/>
   </ds:schemaRefs>

</xml_diff>